<commit_message>
remarques sur les cahiers de charges
</commit_message>
<xml_diff>
--- a/cdc-site-word.docx
+++ b/cdc-site-word.docx
@@ -1,6 +1,6 @@
 
 <file path=word/document.xml><?xml version="1.0" encoding="utf-8"?>
-<w:document xmlns:wpc="http://schemas.microsoft.com/office/word/2010/wordprocessingCanvas" xmlns:cx="http://schemas.microsoft.com/office/drawing/2014/chartex" xmlns:cx1="http://schemas.microsoft.com/office/drawing/2015/9/8/chartex" xmlns:mc="http://schemas.openxmlformats.org/markup-compatibility/2006" xmlns:o="urn:schemas-microsoft-com:office:office" xmlns:r="http://schemas.openxmlformats.org/officeDocument/2006/relationships" xmlns:m="http://schemas.openxmlformats.org/officeDocument/2006/math" xmlns:v="urn:schemas-microsoft-com:vml" xmlns:wp14="http://schemas.microsoft.com/office/word/2010/wordprocessingDrawing" xmlns:wp="http://schemas.openxmlformats.org/drawingml/2006/wordprocessingDrawing" xmlns:w10="urn:schemas-microsoft-com:office:word" xmlns:w="http://schemas.openxmlformats.org/wordprocessingml/2006/main" xmlns:w14="http://schemas.microsoft.com/office/word/2010/wordml" xmlns:w15="http://schemas.microsoft.com/office/word/2012/wordml" xmlns:w16se="http://schemas.microsoft.com/office/word/2015/wordml/symex" xmlns:wpg="http://schemas.microsoft.com/office/word/2010/wordprocessingGroup" xmlns:wpi="http://schemas.microsoft.com/office/word/2010/wordprocessingInk" xmlns:wne="http://schemas.microsoft.com/office/word/2006/wordml" xmlns:wps="http://schemas.microsoft.com/office/word/2010/wordprocessingShape" mc:Ignorable="w14 w15 w16se wp14">
+<w:document xmlns:wpc="http://schemas.microsoft.com/office/word/2010/wordprocessingCanvas" xmlns:cx="http://schemas.microsoft.com/office/drawing/2014/chartex" xmlns:cx1="http://schemas.microsoft.com/office/drawing/2015/9/8/chartex" xmlns:cx2="http://schemas.microsoft.com/office/drawing/2015/10/21/chartex" xmlns:cx3="http://schemas.microsoft.com/office/drawing/2016/5/9/chartex" xmlns:cx4="http://schemas.microsoft.com/office/drawing/2016/5/10/chartex" xmlns:cx5="http://schemas.microsoft.com/office/drawing/2016/5/11/chartex" xmlns:cx6="http://schemas.microsoft.com/office/drawing/2016/5/12/chartex" xmlns:cx7="http://schemas.microsoft.com/office/drawing/2016/5/13/chartex" xmlns:cx8="http://schemas.microsoft.com/office/drawing/2016/5/14/chartex" xmlns:mc="http://schemas.openxmlformats.org/markup-compatibility/2006" xmlns:aink="http://schemas.microsoft.com/office/drawing/2016/ink" xmlns:am3d="http://schemas.microsoft.com/office/drawing/2017/model3d" xmlns:o="urn:schemas-microsoft-com:office:office" xmlns:r="http://schemas.openxmlformats.org/officeDocument/2006/relationships" xmlns:m="http://schemas.openxmlformats.org/officeDocument/2006/math" xmlns:v="urn:schemas-microsoft-com:vml" xmlns:wp14="http://schemas.microsoft.com/office/word/2010/wordprocessingDrawing" xmlns:wp="http://schemas.openxmlformats.org/drawingml/2006/wordprocessingDrawing" xmlns:w10="urn:schemas-microsoft-com:office:word" xmlns:w="http://schemas.openxmlformats.org/wordprocessingml/2006/main" xmlns:w14="http://schemas.microsoft.com/office/word/2010/wordml" xmlns:w15="http://schemas.microsoft.com/office/word/2012/wordml" xmlns:w16cid="http://schemas.microsoft.com/office/word/2016/wordml/cid" xmlns:w16se="http://schemas.microsoft.com/office/word/2015/wordml/symex" xmlns:wpg="http://schemas.microsoft.com/office/word/2010/wordprocessingGroup" xmlns:wpi="http://schemas.microsoft.com/office/word/2010/wordprocessingInk" xmlns:wne="http://schemas.microsoft.com/office/word/2006/wordml" xmlns:wps="http://schemas.microsoft.com/office/word/2010/wordprocessingShape" mc:Ignorable="w14 w15 w16se w16cid wp14">
   <w:body>
     <w:p>
       <w:pPr>
@@ -1029,21 +1029,7 @@
         <w:rPr>
           <w:rFonts w:eastAsia="Arial Unicode MS" w:cs="Arial Unicode MS"/>
         </w:rPr>
-        <w:t xml:space="preserve">B.    2. </w:t>
-      </w:r>
-      <w:proofErr w:type="spellStart"/>
-      <w:r>
-        <w:rPr>
-          <w:rFonts w:eastAsia="Arial Unicode MS" w:cs="Arial Unicode MS"/>
-        </w:rPr>
-        <w:t>Wireframe</w:t>
-      </w:r>
-      <w:proofErr w:type="spellEnd"/>
-      <w:r>
-        <w:rPr>
-          <w:rFonts w:eastAsia="Arial Unicode MS" w:cs="Arial Unicode MS"/>
-        </w:rPr>
-        <w:t xml:space="preserve"> et Maquettage</w:t>
+        <w:t>B.    2. Wireframe et Maquettage</w:t>
       </w:r>
     </w:p>
     <w:p>
@@ -1231,7 +1217,6 @@
         <w:rPr>
           <w:color w:val="3762A2"/>
         </w:rPr>
-        <w:lastRenderedPageBreak/>
         <w:t>A. Présentation de l’entreprise :</w:t>
       </w:r>
     </w:p>
@@ -2147,27 +2132,7 @@
           <w:szCs w:val="24"/>
           <w:lang w:val="en-US" w:eastAsia="en-US"/>
         </w:rPr>
-        <w:t xml:space="preserve"> les pays </w:t>
-      </w:r>
-      <w:proofErr w:type="spellStart"/>
-      <w:r>
-        <w:rPr>
-          <w:rFonts w:ascii="Arial" w:eastAsia="Arial" w:hAnsi="Arial" w:cs="Arial"/>
-          <w:color w:val="2D3338"/>
-          <w:szCs w:val="24"/>
-          <w:lang w:val="en-US" w:eastAsia="en-US"/>
-        </w:rPr>
-        <w:t>dans</w:t>
-      </w:r>
-      <w:proofErr w:type="spellEnd"/>
-      <w:r>
-        <w:rPr>
-          <w:rFonts w:ascii="Arial" w:eastAsia="Arial" w:hAnsi="Arial" w:cs="Arial"/>
-          <w:color w:val="2D3338"/>
-          <w:szCs w:val="24"/>
-          <w:lang w:val="en-US" w:eastAsia="en-US"/>
-        </w:rPr>
-        <w:t xml:space="preserve"> </w:t>
+        <w:t xml:space="preserve"> les pays dans </w:t>
       </w:r>
       <w:proofErr w:type="spellStart"/>
       <w:r>
@@ -2637,27 +2602,7 @@
           <w:szCs w:val="24"/>
           <w:lang w:val="en-US" w:eastAsia="en-US"/>
         </w:rPr>
-        <w:t xml:space="preserve"> </w:t>
-      </w:r>
-      <w:proofErr w:type="spellStart"/>
-      <w:r>
-        <w:rPr>
-          <w:rFonts w:ascii="Arial" w:eastAsia="Arial" w:hAnsi="Arial" w:cs="Arial"/>
-          <w:color w:val="2D3338"/>
-          <w:szCs w:val="24"/>
-          <w:lang w:val="en-US" w:eastAsia="en-US"/>
-        </w:rPr>
-        <w:t>démarche</w:t>
-      </w:r>
-      <w:proofErr w:type="spellEnd"/>
-      <w:r>
-        <w:rPr>
-          <w:rFonts w:ascii="Arial" w:eastAsia="Arial" w:hAnsi="Arial" w:cs="Arial"/>
-          <w:color w:val="2D3338"/>
-          <w:szCs w:val="24"/>
-          <w:lang w:val="en-US" w:eastAsia="en-US"/>
-        </w:rPr>
-        <w:t xml:space="preserve"> </w:t>
+        <w:t xml:space="preserve"> démarche </w:t>
       </w:r>
       <w:proofErr w:type="spellStart"/>
       <w:r>
@@ -2732,23 +2677,13 @@
           <w:lang w:val="en-US" w:eastAsia="en-US"/>
         </w:rPr>
       </w:pPr>
-      <w:proofErr w:type="spellStart"/>
       <w:r>
         <w:rPr>
           <w:rFonts w:ascii="Arial" w:eastAsia="Arial" w:hAnsi="Arial" w:cs="Arial"/>
           <w:color w:val="2D3338"/>
           <w:lang w:val="en-US" w:eastAsia="en-US"/>
         </w:rPr>
-        <w:t>Une</w:t>
-      </w:r>
-      <w:proofErr w:type="spellEnd"/>
-      <w:r>
-        <w:rPr>
-          <w:rFonts w:ascii="Arial" w:eastAsia="Arial" w:hAnsi="Arial" w:cs="Arial"/>
-          <w:color w:val="2D3338"/>
-          <w:lang w:val="en-US" w:eastAsia="en-US"/>
-        </w:rPr>
-        <w:t xml:space="preserve"> FAQ pour les </w:t>
+        <w:t xml:space="preserve">Une FAQ pour les </w:t>
       </w:r>
       <w:proofErr w:type="spellStart"/>
       <w:r>
@@ -3323,7 +3258,6 @@
           <w:rFonts w:ascii="Helvetica" w:hAnsi="Helvetica"/>
           <w:color w:val="3762A2"/>
         </w:rPr>
-        <w:lastRenderedPageBreak/>
         <w:t>A. 2. Les cibles :</w:t>
       </w:r>
     </w:p>
@@ -3507,25 +3441,7 @@
           <w:color w:val="2D3338"/>
           <w:sz w:val="26"/>
         </w:rPr>
-        <w:t xml:space="preserve"> à la </w:t>
-      </w:r>
-      <w:proofErr w:type="spellStart"/>
-      <w:r>
-        <w:rPr>
-          <w:rFonts w:ascii="Arial" w:eastAsia="Arial" w:hAnsi="Arial" w:cs="Arial"/>
-          <w:color w:val="2D3338"/>
-          <w:sz w:val="26"/>
-        </w:rPr>
-        <w:t>recherche</w:t>
-      </w:r>
-      <w:proofErr w:type="spellEnd"/>
-      <w:r>
-        <w:rPr>
-          <w:rFonts w:ascii="Arial" w:eastAsia="Arial" w:hAnsi="Arial" w:cs="Arial"/>
-          <w:color w:val="2D3338"/>
-          <w:sz w:val="26"/>
-        </w:rPr>
-        <w:t xml:space="preserve"> d’un voyage </w:t>
+        <w:t xml:space="preserve"> à la recherche d’un voyage </w:t>
       </w:r>
       <w:proofErr w:type="spellStart"/>
       <w:r>
@@ -4149,7 +4065,15 @@
           <w:color w:val="2D3338"/>
           <w:sz w:val="26"/>
         </w:rPr>
-        <w:t xml:space="preserve"> de </w:t>
+        <w:t xml:space="preserve"> de prendre</w:t>
+      </w:r>
+      <w:r>
+        <w:rPr>
+          <w:rFonts w:ascii="Arial" w:eastAsia="Arial" w:hAnsi="Arial" w:cs="Arial"/>
+          <w:color w:val="2D3338"/>
+          <w:sz w:val="26"/>
+        </w:rPr>
+        <w:t xml:space="preserve"> part à un de </w:t>
       </w:r>
       <w:proofErr w:type="spellStart"/>
       <w:r>
@@ -4158,7 +4082,7 @@
           <w:color w:val="2D3338"/>
           <w:sz w:val="26"/>
         </w:rPr>
-        <w:t>prendre</w:t>
+        <w:t>nos</w:t>
       </w:r>
       <w:proofErr w:type="spellEnd"/>
       <w:r>
@@ -4167,7 +4091,7 @@
           <w:color w:val="2D3338"/>
           <w:sz w:val="26"/>
         </w:rPr>
-        <w:t xml:space="preserve"> part à un de </w:t>
+        <w:t xml:space="preserve"> </w:t>
       </w:r>
       <w:proofErr w:type="spellStart"/>
       <w:r>
@@ -4176,7 +4100,7 @@
           <w:color w:val="2D3338"/>
           <w:sz w:val="26"/>
         </w:rPr>
-        <w:t>nos</w:t>
+        <w:t>projets</w:t>
       </w:r>
       <w:proofErr w:type="spellEnd"/>
       <w:r>
@@ -4185,6 +4109,32 @@
           <w:color w:val="2D3338"/>
           <w:sz w:val="26"/>
         </w:rPr>
+        <w:t xml:space="preserve">. Que </w:t>
+      </w:r>
+      <w:proofErr w:type="spellStart"/>
+      <w:r>
+        <w:rPr>
+          <w:rFonts w:ascii="Arial" w:eastAsia="Arial" w:hAnsi="Arial" w:cs="Arial"/>
+          <w:color w:val="2D3338"/>
+          <w:sz w:val="26"/>
+        </w:rPr>
+        <w:t>ç</w:t>
+      </w:r>
+      <w:r>
+        <w:rPr>
+          <w:rFonts w:ascii="Arial" w:eastAsia="Arial" w:hAnsi="Arial" w:cs="Arial"/>
+          <w:color w:val="2D3338"/>
+          <w:sz w:val="26"/>
+        </w:rPr>
+        <w:t>a</w:t>
+      </w:r>
+      <w:proofErr w:type="spellEnd"/>
+      <w:r>
+        <w:rPr>
+          <w:rFonts w:ascii="Arial" w:eastAsia="Arial" w:hAnsi="Arial" w:cs="Arial"/>
+          <w:color w:val="2D3338"/>
+          <w:sz w:val="26"/>
+        </w:rPr>
         <w:t xml:space="preserve"> </w:t>
       </w:r>
       <w:proofErr w:type="spellStart"/>
@@ -4194,7 +4144,7 @@
           <w:color w:val="2D3338"/>
           <w:sz w:val="26"/>
         </w:rPr>
-        <w:t>projets</w:t>
+        <w:t>soit</w:t>
       </w:r>
       <w:proofErr w:type="spellEnd"/>
       <w:r>
@@ -4203,7 +4153,7 @@
           <w:color w:val="2D3338"/>
           <w:sz w:val="26"/>
         </w:rPr>
-        <w:t xml:space="preserve">. Que </w:t>
+        <w:t xml:space="preserve"> un </w:t>
       </w:r>
       <w:proofErr w:type="spellStart"/>
       <w:r>
@@ -4212,78 +4162,16 @@
           <w:color w:val="2D3338"/>
           <w:sz w:val="26"/>
         </w:rPr>
-        <w:t>ç</w:t>
-      </w:r>
+        <w:t>soutient</w:t>
+      </w:r>
+      <w:proofErr w:type="spellEnd"/>
       <w:r>
         <w:rPr>
           <w:rFonts w:ascii="Arial" w:eastAsia="Arial" w:hAnsi="Arial" w:cs="Arial"/>
           <w:color w:val="2D3338"/>
           <w:sz w:val="26"/>
         </w:rPr>
-        <w:t>a</w:t>
-      </w:r>
-      <w:proofErr w:type="spellEnd"/>
-      <w:r>
-        <w:rPr>
-          <w:rFonts w:ascii="Arial" w:eastAsia="Arial" w:hAnsi="Arial" w:cs="Arial"/>
-          <w:color w:val="2D3338"/>
-          <w:sz w:val="26"/>
-        </w:rPr>
-        <w:t xml:space="preserve"> </w:t>
-      </w:r>
-      <w:proofErr w:type="spellStart"/>
-      <w:r>
-        <w:rPr>
-          <w:rFonts w:ascii="Arial" w:eastAsia="Arial" w:hAnsi="Arial" w:cs="Arial"/>
-          <w:color w:val="2D3338"/>
-          <w:sz w:val="26"/>
-        </w:rPr>
-        <w:t>soit</w:t>
-      </w:r>
-      <w:proofErr w:type="spellEnd"/>
-      <w:r>
-        <w:rPr>
-          <w:rFonts w:ascii="Arial" w:eastAsia="Arial" w:hAnsi="Arial" w:cs="Arial"/>
-          <w:color w:val="2D3338"/>
-          <w:sz w:val="26"/>
-        </w:rPr>
-        <w:t xml:space="preserve"> un </w:t>
-      </w:r>
-      <w:proofErr w:type="spellStart"/>
-      <w:r>
-        <w:rPr>
-          <w:rFonts w:ascii="Arial" w:eastAsia="Arial" w:hAnsi="Arial" w:cs="Arial"/>
-          <w:color w:val="2D3338"/>
-          <w:sz w:val="26"/>
-        </w:rPr>
-        <w:t>soutient</w:t>
-      </w:r>
-      <w:proofErr w:type="spellEnd"/>
-      <w:r>
-        <w:rPr>
-          <w:rFonts w:ascii="Arial" w:eastAsia="Arial" w:hAnsi="Arial" w:cs="Arial"/>
-          <w:color w:val="2D3338"/>
-          <w:sz w:val="26"/>
-        </w:rPr>
-        <w:t xml:space="preserve"> physique, financier/</w:t>
-      </w:r>
-      <w:proofErr w:type="spellStart"/>
-      <w:r>
-        <w:rPr>
-          <w:rFonts w:ascii="Arial" w:eastAsia="Arial" w:hAnsi="Arial" w:cs="Arial"/>
-          <w:color w:val="2D3338"/>
-          <w:sz w:val="26"/>
-        </w:rPr>
-        <w:t>matériel</w:t>
-      </w:r>
-      <w:proofErr w:type="spellEnd"/>
-      <w:r>
-        <w:rPr>
-          <w:rFonts w:ascii="Arial" w:eastAsia="Arial" w:hAnsi="Arial" w:cs="Arial"/>
-          <w:color w:val="2D3338"/>
-          <w:sz w:val="26"/>
-        </w:rPr>
-        <w:t xml:space="preserve"> </w:t>
+        <w:t xml:space="preserve"> physique, financier/matériel </w:t>
       </w:r>
       <w:proofErr w:type="spellStart"/>
       <w:r>
@@ -4495,25 +4383,7 @@
           <w:color w:val="2D3338"/>
           <w:lang w:val="en-US" w:eastAsia="en-US"/>
         </w:rPr>
-        <w:t xml:space="preserve"> </w:t>
-      </w:r>
-      <w:proofErr w:type="spellStart"/>
-      <w:r>
-        <w:rPr>
-          <w:rFonts w:ascii="Arial" w:eastAsia="Arial" w:hAnsi="Arial" w:cs="Arial"/>
-          <w:color w:val="2D3338"/>
-          <w:lang w:val="en-US" w:eastAsia="en-US"/>
-        </w:rPr>
-        <w:t>bien</w:t>
-      </w:r>
-      <w:proofErr w:type="spellEnd"/>
-      <w:r>
-        <w:rPr>
-          <w:rFonts w:ascii="Arial" w:eastAsia="Arial" w:hAnsi="Arial" w:cs="Arial"/>
-          <w:color w:val="2D3338"/>
-          <w:lang w:val="en-US" w:eastAsia="en-US"/>
-        </w:rPr>
-        <w:t xml:space="preserve"> </w:t>
+        <w:t xml:space="preserve"> bien </w:t>
       </w:r>
       <w:proofErr w:type="spellStart"/>
       <w:r>
@@ -4851,7 +4721,6 @@
           <w:bCs/>
           <w:u w:val="single"/>
         </w:rPr>
-        <w:lastRenderedPageBreak/>
         <w:t xml:space="preserve">Formulaires : </w:t>
       </w:r>
     </w:p>
@@ -5341,6 +5210,20 @@
           <w:rFonts w:ascii="Helvetica" w:hAnsi="Helvetica"/>
         </w:rPr>
         <w:t xml:space="preserve"> ?</w:t>
+      </w:r>
+      <w:r>
+        <w:rPr>
+          <w:rFonts w:ascii="Helvetica" w:hAnsi="Helvetica"/>
+        </w:rPr>
+        <w:t xml:space="preserve">  </w:t>
+      </w:r>
+      <w:r>
+        <w:rPr>
+          <w:rFonts w:ascii="Helvetica" w:hAnsi="Helvetica"/>
+          <w:b/>
+          <w:highlight w:val="red"/>
+        </w:rPr>
+        <w:t>A DEPRIORISER</w:t>
       </w:r>
     </w:p>
     <w:p>
@@ -5858,14 +5741,55 @@
       </w:pPr>
       <w:r>
         <w:rPr>
+          <w:highlight w:val="red"/>
+        </w:rPr>
+        <w:lastRenderedPageBreak/>
+        <w:t>PREVOIR DES PARTIES POUR LES DATES DE LA MISSION, LA LOCALISATION</w:t>
+      </w:r>
+      <w:r>
+        <w:rPr>
+          <w:highlight w:val="red"/>
+        </w:rPr>
+        <w:t xml:space="preserve">, </w:t>
+      </w:r>
+      <w:proofErr w:type="gramStart"/>
+      <w:r>
+        <w:rPr>
+          <w:highlight w:val="red"/>
+        </w:rPr>
+        <w:t>EFFECTIF, ..</w:t>
+      </w:r>
+      <w:proofErr w:type="gramEnd"/>
+      <w:r>
+        <w:rPr>
+          <w:highlight w:val="red"/>
+        </w:rPr>
+        <w:t xml:space="preserve"> ET NE PAS INCLURE CES INFOS DANS DES </w:t>
+      </w:r>
+      <w:proofErr w:type="gramStart"/>
+      <w:r>
+        <w:rPr>
+          <w:highlight w:val="red"/>
+        </w:rPr>
+        <w:t>PARAGRAPHES(</w:t>
+      </w:r>
+      <w:proofErr w:type="gramEnd"/>
+      <w:r>
+        <w:rPr>
+          <w:highlight w:val="red"/>
+        </w:rPr>
+        <w:t>COMPLIQUE A GERER)</w:t>
+      </w:r>
+      <w:r>
+        <w:rPr>
           <w:noProof/>
+          <w:highlight w:val="red"/>
           <w:lang w:val="fr-FR" w:eastAsia="fr-FR"/>
         </w:rPr>
-        <w:lastRenderedPageBreak/>
         <w:drawing>
-          <wp:inline distT="0" distB="0" distL="0" distR="0" wp14:anchorId="64159935" wp14:editId="6B0832E6">
-            <wp:extent cx="5617179" cy="8501743"/>
-            <wp:effectExtent l="19050" t="19050" r="22225" b="13970"/>
+          <wp:inline distT="0" distB="0" distL="0" distR="0" wp14:anchorId="64159935" wp14:editId="228B43AE">
+            <wp:extent cx="5616575" cy="8034104"/>
+            <wp:effectExtent l="19050" t="19050" r="22225" b="24130"/>
             <wp:docPr id="1073741836" name="Image 1073741836"/>
             <wp:cNvGraphicFramePr>
               <a:graphicFrameLocks xmlns:a="http://schemas.openxmlformats.org/drawingml/2006/main" noChangeAspect="1"/>
@@ -5892,7 +5816,7 @@
                   <pic:spPr>
                     <a:xfrm>
                       <a:off x="0" y="0"/>
-                      <a:ext cx="5618198" cy="8503285"/>
+                      <a:ext cx="5618429" cy="8036756"/>
                     </a:xfrm>
                     <a:prstGeom prst="rect">
                       <a:avLst/>
@@ -5982,6 +5906,50 @@
           <w:u w:val="single"/>
         </w:rPr>
         <w:t>:</w:t>
+      </w:r>
+      <w:proofErr w:type="gramEnd"/>
+    </w:p>
+    <w:p>
+      <w:pPr>
+        <w:pStyle w:val="Sansinterligne"/>
+        <w:rPr>
+          <w:b/>
+          <w:sz w:val="32"/>
+          <w:szCs w:val="32"/>
+          <w:u w:val="single"/>
+        </w:rPr>
+      </w:pPr>
+    </w:p>
+    <w:p>
+      <w:pPr>
+        <w:pStyle w:val="Sansinterligne"/>
+        <w:rPr>
+          <w:b/>
+          <w:sz w:val="32"/>
+          <w:szCs w:val="32"/>
+          <w:u w:val="single"/>
+        </w:rPr>
+      </w:pPr>
+      <w:r>
+        <w:rPr>
+          <w:b/>
+          <w:sz w:val="32"/>
+          <w:szCs w:val="32"/>
+          <w:highlight w:val="red"/>
+          <w:u w:val="single"/>
+        </w:rPr>
+        <w:t>VOUS AUREZ BESOIN D’AUTRES INFOS SUR LA PERSONNE</w:t>
+      </w:r>
+      <w:proofErr w:type="gramStart"/>
+      <w:r>
+        <w:rPr>
+          <w:b/>
+          <w:sz w:val="32"/>
+          <w:szCs w:val="32"/>
+          <w:highlight w:val="red"/>
+          <w:u w:val="single"/>
+        </w:rPr>
+        <w:t xml:space="preserve"> ..</w:t>
       </w:r>
       <w:proofErr w:type="gramEnd"/>
     </w:p>
@@ -6310,7 +6278,6 @@
               </w:pBdr>
               <w:rPr>
                 <w:rFonts w:ascii="Arial" w:hAnsi="Arial" w:cs="Arial"/>
-                <w:u w:val="single"/>
               </w:rPr>
             </w:pPr>
             <w:r>
@@ -6381,6 +6348,20 @@
               <w:t>Obligatoire</w:t>
             </w:r>
             <w:proofErr w:type="spellEnd"/>
+            <w:r>
+              <w:rPr>
+                <w:rFonts w:ascii="Arial" w:hAnsi="Arial" w:cs="Arial"/>
+              </w:rPr>
+              <w:t xml:space="preserve"> </w:t>
+            </w:r>
+            <w:r>
+              <w:rPr>
+                <w:rFonts w:ascii="Arial" w:hAnsi="Arial" w:cs="Arial"/>
+                <w:b/>
+                <w:highlight w:val="red"/>
+              </w:rPr>
+              <w:t>(CARAC. OBLIGATOIRES)</w:t>
+            </w:r>
           </w:p>
         </w:tc>
       </w:tr>
@@ -6775,6 +6756,38 @@
           <w:u w:val="single"/>
         </w:rPr>
         <w:t xml:space="preserve"> de contact:</w:t>
+      </w:r>
+    </w:p>
+    <w:p>
+      <w:pPr>
+        <w:pStyle w:val="Sansinterligne"/>
+        <w:rPr>
+          <w:b/>
+          <w:sz w:val="32"/>
+          <w:szCs w:val="32"/>
+          <w:u w:val="single"/>
+        </w:rPr>
+      </w:pPr>
+    </w:p>
+    <w:p>
+      <w:pPr>
+        <w:pStyle w:val="Sansinterligne"/>
+        <w:rPr>
+          <w:b/>
+          <w:sz w:val="32"/>
+          <w:szCs w:val="32"/>
+          <w:u w:val="single"/>
+        </w:rPr>
+      </w:pPr>
+      <w:r>
+        <w:rPr>
+          <w:b/>
+          <w:sz w:val="32"/>
+          <w:szCs w:val="32"/>
+          <w:highlight w:val="red"/>
+          <w:u w:val="single"/>
+        </w:rPr>
+        <w:t>SI PERSONNE CONNECTEE, PAS BESOIN DE SIASIR TOUTES LES INFOS</w:t>
       </w:r>
     </w:p>
     <w:p>
@@ -7787,7 +7800,6 @@
       <w:pPr>
         <w:pStyle w:val="Sansinterligne"/>
         <w:rPr>
-          <w:b/>
           <w:sz w:val="28"/>
           <w:szCs w:val="28"/>
           <w:u w:val="single"/>
@@ -7801,7 +7813,6 @@
           <w:szCs w:val="28"/>
           <w:u w:val="single"/>
         </w:rPr>
-        <w:lastRenderedPageBreak/>
         <w:t>Formulaire</w:t>
       </w:r>
       <w:proofErr w:type="spellEnd"/>
@@ -7833,6 +7844,24 @@
           <w:u w:val="single"/>
         </w:rPr>
         <w:t>:</w:t>
+      </w:r>
+      <w:r>
+        <w:rPr>
+          <w:b/>
+          <w:sz w:val="28"/>
+          <w:szCs w:val="28"/>
+          <w:u w:val="single"/>
+        </w:rPr>
+        <w:t xml:space="preserve"> </w:t>
+      </w:r>
+      <w:r>
+        <w:rPr>
+          <w:sz w:val="28"/>
+          <w:szCs w:val="28"/>
+          <w:highlight w:val="red"/>
+          <w:u w:val="single"/>
+        </w:rPr>
+        <w:t>INSCRIPTON EN DEUX TEMPS (POUR NE PAS DECOURAGER LA PERSONNE A S’INSCRIRE (FORM TROP LONG))</w:t>
       </w:r>
     </w:p>
     <w:p>
@@ -7865,9 +7894,9 @@
           <w:lang w:val="fr-FR" w:eastAsia="fr-FR"/>
         </w:rPr>
         <w:drawing>
-          <wp:inline distT="0" distB="0" distL="0" distR="0" wp14:anchorId="3A49A90C" wp14:editId="716D873C">
-            <wp:extent cx="5676900" cy="7667201"/>
-            <wp:effectExtent l="0" t="0" r="0" b="0"/>
+          <wp:inline distT="0" distB="0" distL="0" distR="0" wp14:anchorId="3A49A90C" wp14:editId="1376B742">
+            <wp:extent cx="5676743" cy="6238240"/>
+            <wp:effectExtent l="0" t="0" r="635" b="0"/>
             <wp:docPr id="15" name="Image 15"/>
             <wp:cNvGraphicFramePr>
               <a:graphicFrameLocks xmlns:a="http://schemas.openxmlformats.org/drawingml/2006/main" noChangeAspect="1"/>
@@ -7897,7 +7926,7 @@
                   <pic:spPr bwMode="auto">
                     <a:xfrm>
                       <a:off x="0" y="0"/>
-                      <a:ext cx="5719271" cy="7724428"/>
+                      <a:ext cx="5736154" cy="6303527"/>
                     </a:xfrm>
                     <a:prstGeom prst="rect">
                       <a:avLst/>
@@ -7988,7 +8017,6 @@
                 <w:sz w:val="28"/>
                 <w:szCs w:val="28"/>
               </w:rPr>
-              <w:lastRenderedPageBreak/>
               <w:t>ModiRG01</w:t>
             </w:r>
           </w:p>
@@ -8041,19 +8069,11 @@
                 <w:rFonts w:ascii="Arial" w:hAnsi="Arial" w:cs="Arial"/>
               </w:rPr>
             </w:pPr>
-            <w:proofErr w:type="spellStart"/>
-            <w:r>
-              <w:rPr>
-                <w:rFonts w:ascii="Arial" w:hAnsi="Arial" w:cs="Arial"/>
-              </w:rPr>
-              <w:t>Choix</w:t>
-            </w:r>
-            <w:proofErr w:type="spellEnd"/>
-            <w:r>
-              <w:rPr>
-                <w:rFonts w:ascii="Arial" w:hAnsi="Arial" w:cs="Arial"/>
-              </w:rPr>
-              <w:t xml:space="preserve"> 1 </w:t>
+            <w:r>
+              <w:rPr>
+                <w:rFonts w:ascii="Arial" w:hAnsi="Arial" w:cs="Arial"/>
+              </w:rPr>
+              <w:t xml:space="preserve">Choix 1 </w:t>
             </w:r>
             <w:proofErr w:type="spellStart"/>
             <w:r>
@@ -8378,6 +8398,7 @@
                 <w:sz w:val="28"/>
                 <w:szCs w:val="28"/>
               </w:rPr>
+              <w:lastRenderedPageBreak/>
               <w:t>ModiRG04</w:t>
             </w:r>
           </w:p>
@@ -9687,6 +9708,39 @@
         <w:rPr>
           <w:sz w:val="28"/>
           <w:szCs w:val="28"/>
+        </w:rPr>
+      </w:pPr>
+    </w:p>
+    <w:p>
+      <w:pPr>
+        <w:pStyle w:val="Sansinterligne"/>
+        <w:rPr>
+          <w:b/>
+          <w:sz w:val="28"/>
+          <w:szCs w:val="28"/>
+          <w:u w:val="single"/>
+        </w:rPr>
+      </w:pPr>
+    </w:p>
+    <w:p>
+      <w:pPr>
+        <w:pStyle w:val="Sansinterligne"/>
+        <w:rPr>
+          <w:b/>
+          <w:sz w:val="28"/>
+          <w:szCs w:val="28"/>
+          <w:u w:val="single"/>
+        </w:rPr>
+      </w:pPr>
+    </w:p>
+    <w:p>
+      <w:pPr>
+        <w:pStyle w:val="Sansinterligne"/>
+        <w:rPr>
+          <w:b/>
+          <w:sz w:val="28"/>
+          <w:szCs w:val="28"/>
+          <w:u w:val="single"/>
         </w:rPr>
       </w:pPr>
     </w:p>
@@ -10167,19 +10221,11 @@
                 <w:rFonts w:ascii="Arial" w:hAnsi="Arial" w:cs="Arial"/>
               </w:rPr>
             </w:pPr>
-            <w:proofErr w:type="spellStart"/>
-            <w:r>
-              <w:rPr>
-                <w:rFonts w:ascii="Arial" w:hAnsi="Arial" w:cs="Arial"/>
-              </w:rPr>
-              <w:t>Choix</w:t>
-            </w:r>
-            <w:proofErr w:type="spellEnd"/>
-            <w:r>
-              <w:rPr>
-                <w:rFonts w:ascii="Arial" w:hAnsi="Arial" w:cs="Arial"/>
-              </w:rPr>
-              <w:t xml:space="preserve"> 1 </w:t>
+            <w:r>
+              <w:rPr>
+                <w:rFonts w:ascii="Arial" w:hAnsi="Arial" w:cs="Arial"/>
+              </w:rPr>
+              <w:t xml:space="preserve">Choix 1 </w:t>
             </w:r>
             <w:proofErr w:type="spellStart"/>
             <w:r>
@@ -13468,14 +13514,12 @@
                 <w:rFonts w:ascii="Arial" w:hAnsi="Arial" w:cs="Arial"/>
               </w:rPr>
             </w:pPr>
-            <w:proofErr w:type="spellStart"/>
             <w:r>
               <w:rPr>
                 <w:rFonts w:ascii="Arial" w:hAnsi="Arial" w:cs="Arial"/>
               </w:rPr>
               <w:t>Durée</w:t>
             </w:r>
-            <w:proofErr w:type="spellEnd"/>
           </w:p>
         </w:tc>
         <w:tc>
@@ -14338,13 +14382,8 @@
                 <w:u w:val="single"/>
               </w:rPr>
             </w:pPr>
-            <w:proofErr w:type="spellStart"/>
-            <w:r>
-              <w:t>Choix</w:t>
-            </w:r>
-            <w:proofErr w:type="spellEnd"/>
-            <w:r>
-              <w:t xml:space="preserve"> 1 </w:t>
+            <w:r>
+              <w:t xml:space="preserve">Choix 1 </w:t>
             </w:r>
             <w:proofErr w:type="spellStart"/>
             <w:r>
@@ -14714,7 +14753,6 @@
           <w:u w:val="single"/>
         </w:rPr>
       </w:pPr>
-      <w:bookmarkStart w:id="0" w:name="_GoBack"/>
       <w:proofErr w:type="spellStart"/>
       <w:r>
         <w:rPr>
@@ -14732,39 +14770,85 @@
           <w:b/>
           <w:u w:val="single"/>
         </w:rPr>
-        <w:t xml:space="preserve"> de modification de mission:</w:t>
-      </w:r>
-    </w:p>
-    <w:bookmarkEnd w:id="0"/>
-    <w:p>
-      <w:pPr>
-        <w:pStyle w:val="Sansinterligne"/>
+        <w:t xml:space="preserve"> de modification de mission</w:t>
+      </w:r>
+      <w:proofErr w:type="gramStart"/>
+      <w:r>
         <w:rPr>
           <w:rFonts w:ascii="Arial" w:hAnsi="Arial" w:cs="Arial"/>
           <w:b/>
           <w:u w:val="single"/>
         </w:rPr>
-      </w:pPr>
-    </w:p>
-    <w:p>
-      <w:pPr>
-        <w:pStyle w:val="Sansinterligne"/>
+        <w:t>:</w:t>
+      </w:r>
+      <w:r>
         <w:rPr>
           <w:rFonts w:ascii="Arial" w:hAnsi="Arial" w:cs="Arial"/>
           <w:b/>
           <w:u w:val="single"/>
         </w:rPr>
-      </w:pPr>
-    </w:p>
-    <w:p>
-      <w:pPr>
-        <w:pStyle w:val="Sansinterligne"/>
+        <w:t xml:space="preserve">  (</w:t>
+      </w:r>
+      <w:proofErr w:type="spellStart"/>
+      <w:proofErr w:type="gramEnd"/>
+      <w:r>
         <w:rPr>
           <w:rFonts w:ascii="Arial" w:hAnsi="Arial" w:cs="Arial"/>
           <w:b/>
+          <w:highlight w:val="red"/>
           <w:u w:val="single"/>
         </w:rPr>
-      </w:pPr>
+        <w:t>Prérempi</w:t>
+      </w:r>
+      <w:proofErr w:type="spellEnd"/>
+      <w:r>
+        <w:rPr>
+          <w:rFonts w:ascii="Arial" w:hAnsi="Arial" w:cs="Arial"/>
+          <w:b/>
+          <w:highlight w:val="red"/>
+          <w:u w:val="single"/>
+        </w:rPr>
+        <w:t>..</w:t>
+      </w:r>
+      <w:r>
+        <w:rPr>
+          <w:rFonts w:ascii="Arial" w:hAnsi="Arial" w:cs="Arial"/>
+          <w:b/>
+          <w:u w:val="single"/>
+        </w:rPr>
+        <w:t>)</w:t>
+      </w:r>
+    </w:p>
+    <w:p>
+      <w:pPr>
+        <w:pStyle w:val="Sansinterligne"/>
+        <w:rPr>
+          <w:rFonts w:ascii="Arial" w:hAnsi="Arial" w:cs="Arial"/>
+          <w:b/>
+          <w:u w:val="single"/>
+        </w:rPr>
+      </w:pPr>
+    </w:p>
+    <w:p>
+      <w:pPr>
+        <w:pStyle w:val="Sansinterligne"/>
+        <w:rPr>
+          <w:rFonts w:ascii="Arial" w:hAnsi="Arial" w:cs="Arial"/>
+          <w:b/>
+          <w:u w:val="single"/>
+        </w:rPr>
+      </w:pPr>
+    </w:p>
+    <w:p>
+      <w:pPr>
+        <w:pStyle w:val="Sansinterligne"/>
+        <w:rPr>
+          <w:rFonts w:ascii="Arial" w:hAnsi="Arial" w:cs="Arial"/>
+          <w:b/>
+          <w:u w:val="single"/>
+        </w:rPr>
+      </w:pPr>
+      <w:bookmarkStart w:id="0" w:name="_GoBack"/>
       <w:r>
         <w:rPr>
           <w:rFonts w:ascii="Arial" w:hAnsi="Arial" w:cs="Arial"/>
@@ -14813,6 +14897,7 @@
           </wp:inline>
         </w:drawing>
       </w:r>
+      <w:bookmarkEnd w:id="0"/>
     </w:p>
     <w:p>
       <w:pPr>
@@ -15402,14 +15487,12 @@
                 <w:rFonts w:ascii="Arial" w:hAnsi="Arial" w:cs="Arial"/>
               </w:rPr>
             </w:pPr>
-            <w:proofErr w:type="spellStart"/>
             <w:r>
               <w:rPr>
                 <w:rFonts w:ascii="Arial" w:hAnsi="Arial" w:cs="Arial"/>
               </w:rPr>
               <w:t>Durée</w:t>
             </w:r>
-            <w:proofErr w:type="spellEnd"/>
           </w:p>
         </w:tc>
         <w:tc>
@@ -17455,7 +17538,7 @@
 </file>
 
 <file path=word/endnotes.xml><?xml version="1.0" encoding="utf-8"?>
-<w:endnotes xmlns:wpc="http://schemas.microsoft.com/office/word/2010/wordprocessingCanvas" xmlns:cx="http://schemas.microsoft.com/office/drawing/2014/chartex" xmlns:cx1="http://schemas.microsoft.com/office/drawing/2015/9/8/chartex" xmlns:mc="http://schemas.openxmlformats.org/markup-compatibility/2006" xmlns:o="urn:schemas-microsoft-com:office:office" xmlns:r="http://schemas.openxmlformats.org/officeDocument/2006/relationships" xmlns:m="http://schemas.openxmlformats.org/officeDocument/2006/math" xmlns:v="urn:schemas-microsoft-com:vml" xmlns:wp14="http://schemas.microsoft.com/office/word/2010/wordprocessingDrawing" xmlns:wp="http://schemas.openxmlformats.org/drawingml/2006/wordprocessingDrawing" xmlns:w10="urn:schemas-microsoft-com:office:word" xmlns:w="http://schemas.openxmlformats.org/wordprocessingml/2006/main" xmlns:w14="http://schemas.microsoft.com/office/word/2010/wordml" xmlns:w15="http://schemas.microsoft.com/office/word/2012/wordml" xmlns:w16se="http://schemas.microsoft.com/office/word/2015/wordml/symex" xmlns:wpg="http://schemas.microsoft.com/office/word/2010/wordprocessingGroup" xmlns:wpi="http://schemas.microsoft.com/office/word/2010/wordprocessingInk" xmlns:wne="http://schemas.microsoft.com/office/word/2006/wordml" xmlns:wps="http://schemas.microsoft.com/office/word/2010/wordprocessingShape" mc:Ignorable="w14 w15 w16se wp14">
+<w:endnotes xmlns:wpc="http://schemas.microsoft.com/office/word/2010/wordprocessingCanvas" xmlns:cx="http://schemas.microsoft.com/office/drawing/2014/chartex" xmlns:cx1="http://schemas.microsoft.com/office/drawing/2015/9/8/chartex" xmlns:cx2="http://schemas.microsoft.com/office/drawing/2015/10/21/chartex" xmlns:cx3="http://schemas.microsoft.com/office/drawing/2016/5/9/chartex" xmlns:cx4="http://schemas.microsoft.com/office/drawing/2016/5/10/chartex" xmlns:cx5="http://schemas.microsoft.com/office/drawing/2016/5/11/chartex" xmlns:cx6="http://schemas.microsoft.com/office/drawing/2016/5/12/chartex" xmlns:cx7="http://schemas.microsoft.com/office/drawing/2016/5/13/chartex" xmlns:cx8="http://schemas.microsoft.com/office/drawing/2016/5/14/chartex" xmlns:mc="http://schemas.openxmlformats.org/markup-compatibility/2006" xmlns:aink="http://schemas.microsoft.com/office/drawing/2016/ink" xmlns:am3d="http://schemas.microsoft.com/office/drawing/2017/model3d" xmlns:o="urn:schemas-microsoft-com:office:office" xmlns:r="http://schemas.openxmlformats.org/officeDocument/2006/relationships" xmlns:m="http://schemas.openxmlformats.org/officeDocument/2006/math" xmlns:v="urn:schemas-microsoft-com:vml" xmlns:wp14="http://schemas.microsoft.com/office/word/2010/wordprocessingDrawing" xmlns:wp="http://schemas.openxmlformats.org/drawingml/2006/wordprocessingDrawing" xmlns:w10="urn:schemas-microsoft-com:office:word" xmlns:w="http://schemas.openxmlformats.org/wordprocessingml/2006/main" xmlns:w14="http://schemas.microsoft.com/office/word/2010/wordml" xmlns:w15="http://schemas.microsoft.com/office/word/2012/wordml" xmlns:w16cid="http://schemas.microsoft.com/office/word/2016/wordml/cid" xmlns:w16se="http://schemas.microsoft.com/office/word/2015/wordml/symex" xmlns:wpg="http://schemas.microsoft.com/office/word/2010/wordprocessingGroup" xmlns:wpi="http://schemas.microsoft.com/office/word/2010/wordprocessingInk" xmlns:wne="http://schemas.microsoft.com/office/word/2006/wordml" xmlns:wps="http://schemas.microsoft.com/office/word/2010/wordprocessingShape" mc:Ignorable="w14 w15 w16se w16cid wp14">
   <w:endnote w:type="separator" w:id="-1">
     <w:p>
       <w:r>
@@ -17474,7 +17557,7 @@
 </file>
 
 <file path=word/footer1.xml><?xml version="1.0" encoding="utf-8"?>
-<w:ftr xmlns:wpc="http://schemas.microsoft.com/office/word/2010/wordprocessingCanvas" xmlns:cx="http://schemas.microsoft.com/office/drawing/2014/chartex" xmlns:cx1="http://schemas.microsoft.com/office/drawing/2015/9/8/chartex" xmlns:mc="http://schemas.openxmlformats.org/markup-compatibility/2006" xmlns:o="urn:schemas-microsoft-com:office:office" xmlns:r="http://schemas.openxmlformats.org/officeDocument/2006/relationships" xmlns:m="http://schemas.openxmlformats.org/officeDocument/2006/math" xmlns:v="urn:schemas-microsoft-com:vml" xmlns:wp14="http://schemas.microsoft.com/office/word/2010/wordprocessingDrawing" xmlns:wp="http://schemas.openxmlformats.org/drawingml/2006/wordprocessingDrawing" xmlns:w10="urn:schemas-microsoft-com:office:word" xmlns:w="http://schemas.openxmlformats.org/wordprocessingml/2006/main" xmlns:w14="http://schemas.microsoft.com/office/word/2010/wordml" xmlns:w15="http://schemas.microsoft.com/office/word/2012/wordml" xmlns:w16se="http://schemas.microsoft.com/office/word/2015/wordml/symex" xmlns:wpg="http://schemas.microsoft.com/office/word/2010/wordprocessingGroup" xmlns:wpi="http://schemas.microsoft.com/office/word/2010/wordprocessingInk" xmlns:wne="http://schemas.microsoft.com/office/word/2006/wordml" xmlns:wps="http://schemas.microsoft.com/office/word/2010/wordprocessingShape" mc:Ignorable="w14 w15 w16se wp14">
+<w:ftr xmlns:wpc="http://schemas.microsoft.com/office/word/2010/wordprocessingCanvas" xmlns:cx="http://schemas.microsoft.com/office/drawing/2014/chartex" xmlns:cx1="http://schemas.microsoft.com/office/drawing/2015/9/8/chartex" xmlns:cx2="http://schemas.microsoft.com/office/drawing/2015/10/21/chartex" xmlns:cx3="http://schemas.microsoft.com/office/drawing/2016/5/9/chartex" xmlns:cx4="http://schemas.microsoft.com/office/drawing/2016/5/10/chartex" xmlns:cx5="http://schemas.microsoft.com/office/drawing/2016/5/11/chartex" xmlns:cx6="http://schemas.microsoft.com/office/drawing/2016/5/12/chartex" xmlns:cx7="http://schemas.microsoft.com/office/drawing/2016/5/13/chartex" xmlns:cx8="http://schemas.microsoft.com/office/drawing/2016/5/14/chartex" xmlns:mc="http://schemas.openxmlformats.org/markup-compatibility/2006" xmlns:aink="http://schemas.microsoft.com/office/drawing/2016/ink" xmlns:am3d="http://schemas.microsoft.com/office/drawing/2017/model3d" xmlns:o="urn:schemas-microsoft-com:office:office" xmlns:r="http://schemas.openxmlformats.org/officeDocument/2006/relationships" xmlns:m="http://schemas.openxmlformats.org/officeDocument/2006/math" xmlns:v="urn:schemas-microsoft-com:vml" xmlns:wp14="http://schemas.microsoft.com/office/word/2010/wordprocessingDrawing" xmlns:wp="http://schemas.openxmlformats.org/drawingml/2006/wordprocessingDrawing" xmlns:w10="urn:schemas-microsoft-com:office:word" xmlns:w="http://schemas.openxmlformats.org/wordprocessingml/2006/main" xmlns:w14="http://schemas.microsoft.com/office/word/2010/wordml" xmlns:w15="http://schemas.microsoft.com/office/word/2012/wordml" xmlns:w16cid="http://schemas.microsoft.com/office/word/2016/wordml/cid" xmlns:w16se="http://schemas.microsoft.com/office/word/2015/wordml/symex" xmlns:wpg="http://schemas.microsoft.com/office/word/2010/wordprocessingGroup" xmlns:wpi="http://schemas.microsoft.com/office/word/2010/wordprocessingInk" xmlns:wne="http://schemas.microsoft.com/office/word/2006/wordml" xmlns:wps="http://schemas.microsoft.com/office/word/2010/wordprocessingShape" mc:Ignorable="w14 w15 w16se w16cid wp14">
   <w:p>
     <w:pPr>
       <w:pStyle w:val="En-tte"/>
@@ -17487,7 +17570,7 @@
 </file>
 
 <file path=word/footnotes.xml><?xml version="1.0" encoding="utf-8"?>
-<w:footnotes xmlns:wpc="http://schemas.microsoft.com/office/word/2010/wordprocessingCanvas" xmlns:cx="http://schemas.microsoft.com/office/drawing/2014/chartex" xmlns:cx1="http://schemas.microsoft.com/office/drawing/2015/9/8/chartex" xmlns:mc="http://schemas.openxmlformats.org/markup-compatibility/2006" xmlns:o="urn:schemas-microsoft-com:office:office" xmlns:r="http://schemas.openxmlformats.org/officeDocument/2006/relationships" xmlns:m="http://schemas.openxmlformats.org/officeDocument/2006/math" xmlns:v="urn:schemas-microsoft-com:vml" xmlns:wp14="http://schemas.microsoft.com/office/word/2010/wordprocessingDrawing" xmlns:wp="http://schemas.openxmlformats.org/drawingml/2006/wordprocessingDrawing" xmlns:w10="urn:schemas-microsoft-com:office:word" xmlns:w="http://schemas.openxmlformats.org/wordprocessingml/2006/main" xmlns:w14="http://schemas.microsoft.com/office/word/2010/wordml" xmlns:w15="http://schemas.microsoft.com/office/word/2012/wordml" xmlns:w16se="http://schemas.microsoft.com/office/word/2015/wordml/symex" xmlns:wpg="http://schemas.microsoft.com/office/word/2010/wordprocessingGroup" xmlns:wpi="http://schemas.microsoft.com/office/word/2010/wordprocessingInk" xmlns:wne="http://schemas.microsoft.com/office/word/2006/wordml" xmlns:wps="http://schemas.microsoft.com/office/word/2010/wordprocessingShape" mc:Ignorable="w14 w15 w16se wp14">
+<w:footnotes xmlns:wpc="http://schemas.microsoft.com/office/word/2010/wordprocessingCanvas" xmlns:cx="http://schemas.microsoft.com/office/drawing/2014/chartex" xmlns:cx1="http://schemas.microsoft.com/office/drawing/2015/9/8/chartex" xmlns:cx2="http://schemas.microsoft.com/office/drawing/2015/10/21/chartex" xmlns:cx3="http://schemas.microsoft.com/office/drawing/2016/5/9/chartex" xmlns:cx4="http://schemas.microsoft.com/office/drawing/2016/5/10/chartex" xmlns:cx5="http://schemas.microsoft.com/office/drawing/2016/5/11/chartex" xmlns:cx6="http://schemas.microsoft.com/office/drawing/2016/5/12/chartex" xmlns:cx7="http://schemas.microsoft.com/office/drawing/2016/5/13/chartex" xmlns:cx8="http://schemas.microsoft.com/office/drawing/2016/5/14/chartex" xmlns:mc="http://schemas.openxmlformats.org/markup-compatibility/2006" xmlns:aink="http://schemas.microsoft.com/office/drawing/2016/ink" xmlns:am3d="http://schemas.microsoft.com/office/drawing/2017/model3d" xmlns:o="urn:schemas-microsoft-com:office:office" xmlns:r="http://schemas.openxmlformats.org/officeDocument/2006/relationships" xmlns:m="http://schemas.openxmlformats.org/officeDocument/2006/math" xmlns:v="urn:schemas-microsoft-com:vml" xmlns:wp14="http://schemas.microsoft.com/office/word/2010/wordprocessingDrawing" xmlns:wp="http://schemas.openxmlformats.org/drawingml/2006/wordprocessingDrawing" xmlns:w10="urn:schemas-microsoft-com:office:word" xmlns:w="http://schemas.openxmlformats.org/wordprocessingml/2006/main" xmlns:w14="http://schemas.microsoft.com/office/word/2010/wordml" xmlns:w15="http://schemas.microsoft.com/office/word/2012/wordml" xmlns:w16cid="http://schemas.microsoft.com/office/word/2016/wordml/cid" xmlns:w16se="http://schemas.microsoft.com/office/word/2015/wordml/symex" xmlns:wpg="http://schemas.microsoft.com/office/word/2010/wordprocessingGroup" xmlns:wpi="http://schemas.microsoft.com/office/word/2010/wordprocessingInk" xmlns:wne="http://schemas.microsoft.com/office/word/2006/wordml" xmlns:wps="http://schemas.microsoft.com/office/word/2010/wordprocessingShape" mc:Ignorable="w14 w15 w16se w16cid wp14">
   <w:footnote w:type="separator" w:id="-1">
     <w:p>
       <w:r>
@@ -17506,7 +17589,7 @@
 </file>
 
 <file path=word/numbering.xml><?xml version="1.0" encoding="utf-8"?>
-<w:numbering xmlns:wpc="http://schemas.microsoft.com/office/word/2010/wordprocessingCanvas" xmlns:cx="http://schemas.microsoft.com/office/drawing/2014/chartex" xmlns:cx1="http://schemas.microsoft.com/office/drawing/2015/9/8/chartex" xmlns:mc="http://schemas.openxmlformats.org/markup-compatibility/2006" xmlns:o="urn:schemas-microsoft-com:office:office" xmlns:r="http://schemas.openxmlformats.org/officeDocument/2006/relationships" xmlns:m="http://schemas.openxmlformats.org/officeDocument/2006/math" xmlns:v="urn:schemas-microsoft-com:vml" xmlns:wp14="http://schemas.microsoft.com/office/word/2010/wordprocessingDrawing" xmlns:wp="http://schemas.openxmlformats.org/drawingml/2006/wordprocessingDrawing" xmlns:w10="urn:schemas-microsoft-com:office:word" xmlns:w="http://schemas.openxmlformats.org/wordprocessingml/2006/main" xmlns:w14="http://schemas.microsoft.com/office/word/2010/wordml" xmlns:w15="http://schemas.microsoft.com/office/word/2012/wordml" xmlns:w16se="http://schemas.microsoft.com/office/word/2015/wordml/symex" xmlns:wpg="http://schemas.microsoft.com/office/word/2010/wordprocessingGroup" xmlns:wpi="http://schemas.microsoft.com/office/word/2010/wordprocessingInk" xmlns:wne="http://schemas.microsoft.com/office/word/2006/wordml" xmlns:wps="http://schemas.microsoft.com/office/word/2010/wordprocessingShape" mc:Ignorable="w14 w15 w16se wp14">
+<w:numbering xmlns:wpc="http://schemas.microsoft.com/office/word/2010/wordprocessingCanvas" xmlns:cx="http://schemas.microsoft.com/office/drawing/2014/chartex" xmlns:cx1="http://schemas.microsoft.com/office/drawing/2015/9/8/chartex" xmlns:cx2="http://schemas.microsoft.com/office/drawing/2015/10/21/chartex" xmlns:cx3="http://schemas.microsoft.com/office/drawing/2016/5/9/chartex" xmlns:cx4="http://schemas.microsoft.com/office/drawing/2016/5/10/chartex" xmlns:cx5="http://schemas.microsoft.com/office/drawing/2016/5/11/chartex" xmlns:cx6="http://schemas.microsoft.com/office/drawing/2016/5/12/chartex" xmlns:cx7="http://schemas.microsoft.com/office/drawing/2016/5/13/chartex" xmlns:cx8="http://schemas.microsoft.com/office/drawing/2016/5/14/chartex" xmlns:mc="http://schemas.openxmlformats.org/markup-compatibility/2006" xmlns:aink="http://schemas.microsoft.com/office/drawing/2016/ink" xmlns:am3d="http://schemas.microsoft.com/office/drawing/2017/model3d" xmlns:o="urn:schemas-microsoft-com:office:office" xmlns:r="http://schemas.openxmlformats.org/officeDocument/2006/relationships" xmlns:m="http://schemas.openxmlformats.org/officeDocument/2006/math" xmlns:v="urn:schemas-microsoft-com:vml" xmlns:wp14="http://schemas.microsoft.com/office/word/2010/wordprocessingDrawing" xmlns:wp="http://schemas.openxmlformats.org/drawingml/2006/wordprocessingDrawing" xmlns:w10="urn:schemas-microsoft-com:office:word" xmlns:w="http://schemas.openxmlformats.org/wordprocessingml/2006/main" xmlns:w14="http://schemas.microsoft.com/office/word/2010/wordml" xmlns:w15="http://schemas.microsoft.com/office/word/2012/wordml" xmlns:w16cid="http://schemas.microsoft.com/office/word/2016/wordml/cid" xmlns:w16se="http://schemas.microsoft.com/office/word/2015/wordml/symex" xmlns:wpg="http://schemas.microsoft.com/office/word/2010/wordprocessingGroup" xmlns:wpi="http://schemas.microsoft.com/office/word/2010/wordprocessingInk" xmlns:wne="http://schemas.microsoft.com/office/word/2006/wordml" xmlns:wps="http://schemas.microsoft.com/office/word/2010/wordprocessingShape" mc:Ignorable="w14 w15 w16se w16cid wp14">
   <w:numPicBullet w:numPicBulletId="0">
     <w:pict>
       <v:shapetype id="_x0000_t75" coordsize="21600,21600" o:spt="75" o:preferrelative="t" path="m@4@5l@4@11@9@11@9@5xe" filled="f" stroked="f">
@@ -17528,7 +17611,7 @@
         <v:path o:extrusionok="f" gradientshapeok="t" o:connecttype="rect"/>
         <o:lock v:ext="edit" aspectratio="t"/>
       </v:shapetype>
-      <v:shape id="_x0000_i1028" type="#_x0000_t75" style="width:1.5pt;height:2.25pt;visibility:visible;mso-wrap-style:square" o:bullet="t">
+      <v:shape id="_x0000_i1029" type="#_x0000_t75" style="width:1.5pt;height:2.25pt;visibility:visible;mso-wrap-style:square" o:bullet="t">
         <v:imagedata r:id="rId1" o:title=""/>
       </v:shape>
     </w:pict>
@@ -19498,7 +19581,7 @@
 </file>
 
 <file path=word/styles.xml><?xml version="1.0" encoding="utf-8"?>
-<w:styles xmlns:mc="http://schemas.openxmlformats.org/markup-compatibility/2006" xmlns:r="http://schemas.openxmlformats.org/officeDocument/2006/relationships" xmlns:w="http://schemas.openxmlformats.org/wordprocessingml/2006/main" xmlns:w14="http://schemas.microsoft.com/office/word/2010/wordml" xmlns:w15="http://schemas.microsoft.com/office/word/2012/wordml" xmlns:w16se="http://schemas.microsoft.com/office/word/2015/wordml/symex" mc:Ignorable="w14 w15 w16se">
+<w:styles xmlns:mc="http://schemas.openxmlformats.org/markup-compatibility/2006" xmlns:r="http://schemas.openxmlformats.org/officeDocument/2006/relationships" xmlns:w="http://schemas.openxmlformats.org/wordprocessingml/2006/main" xmlns:w14="http://schemas.microsoft.com/office/word/2010/wordml" xmlns:w15="http://schemas.microsoft.com/office/word/2012/wordml" xmlns:w16cid="http://schemas.microsoft.com/office/word/2016/wordml/cid" xmlns:w16se="http://schemas.microsoft.com/office/word/2015/wordml/symex" mc:Ignorable="w14 w15 w16se w16cid">
   <w:docDefaults>
     <w:rPrDefault>
       <w:rPr>
@@ -19520,7 +19603,7 @@
       </w:pPr>
     </w:pPrDefault>
   </w:docDefaults>
-  <w:latentStyles w:defLockedState="0" w:defUIPriority="99" w:defSemiHidden="0" w:defUnhideWhenUsed="0" w:defQFormat="0" w:count="371">
+  <w:latentStyles w:defLockedState="0" w:defUIPriority="99" w:defSemiHidden="0" w:defUnhideWhenUsed="0" w:defQFormat="0" w:count="375">
     <w:lsdException w:name="Normal" w:uiPriority="0" w:qFormat="1"/>
     <w:lsdException w:name="heading 1" w:uiPriority="9" w:qFormat="1"/>
     <w:lsdException w:name="heading 2" w:semiHidden="1" w:uiPriority="9" w:unhideWhenUsed="1" w:qFormat="1"/>
@@ -19626,7 +19709,6 @@
     <w:lsdException w:name="HTML Sample" w:semiHidden="1" w:unhideWhenUsed="1"/>
     <w:lsdException w:name="HTML Typewriter" w:semiHidden="1" w:unhideWhenUsed="1"/>
     <w:lsdException w:name="HTML Variable" w:semiHidden="1" w:unhideWhenUsed="1"/>
-    <w:lsdException w:name="Normal Table" w:semiHidden="1" w:unhideWhenUsed="1"/>
     <w:lsdException w:name="annotation subject" w:semiHidden="1" w:unhideWhenUsed="1"/>
     <w:lsdException w:name="No List" w:semiHidden="1" w:unhideWhenUsed="1"/>
     <w:lsdException w:name="Outline List 1" w:semiHidden="1" w:unhideWhenUsed="1"/>
@@ -19670,10 +19752,8 @@
     <w:lsdException w:name="Table Elegant" w:semiHidden="1" w:unhideWhenUsed="1"/>
     <w:lsdException w:name="Table Professional" w:semiHidden="1" w:unhideWhenUsed="1"/>
     <w:lsdException w:name="Table Subtle 1" w:semiHidden="1" w:unhideWhenUsed="1"/>
-    <w:lsdException w:name="Table Subtle 2" w:semiHidden="1" w:unhideWhenUsed="1"/>
     <w:lsdException w:name="Table Web 1" w:semiHidden="1" w:unhideWhenUsed="1"/>
     <w:lsdException w:name="Table Web 2" w:semiHidden="1" w:unhideWhenUsed="1"/>
-    <w:lsdException w:name="Table Web 3" w:semiHidden="1" w:unhideWhenUsed="1"/>
     <w:lsdException w:name="Balloon Text" w:semiHidden="1" w:unhideWhenUsed="1"/>
     <w:lsdException w:name="Table Grid" w:uiPriority="39"/>
     <w:lsdException w:name="Table Theme" w:semiHidden="1" w:unhideWhenUsed="1"/>
@@ -19892,6 +19972,10 @@
     <w:lsdException w:name="List Table 5 Dark Accent 6" w:uiPriority="50"/>
     <w:lsdException w:name="List Table 6 Colorful Accent 6" w:uiPriority="51"/>
     <w:lsdException w:name="List Table 7 Colorful Accent 6" w:uiPriority="52"/>
+    <w:lsdException w:name="Mention" w:semiHidden="1" w:unhideWhenUsed="1"/>
+    <w:lsdException w:name="Smart Hyperlink" w:semiHidden="1" w:unhideWhenUsed="1"/>
+    <w:lsdException w:name="Hashtag" w:semiHidden="1" w:unhideWhenUsed="1"/>
+    <w:lsdException w:name="Unresolved Mention" w:semiHidden="1" w:unhideWhenUsed="1"/>
   </w:latentStyles>
   <w:style w:type="paragraph" w:default="1" w:styleId="Normal">
     <w:name w:val="Normal"/>
@@ -21218,7 +21302,7 @@
 </file>
 
 <file path=customXml/itemProps1.xml><?xml version="1.0" encoding="utf-8"?>
-<ds:datastoreItem xmlns:ds="http://schemas.openxmlformats.org/officeDocument/2006/customXml" ds:itemID="{A51A2E75-25E8-4022-8472-34C93CBB3239}">
+<ds:datastoreItem xmlns:ds="http://schemas.openxmlformats.org/officeDocument/2006/customXml" ds:itemID="{BFD42DD2-1081-4D96-98A5-547D7F3DE002}">
   <ds:schemaRefs>
     <ds:schemaRef ds:uri="http://schemas.openxmlformats.org/officeDocument/2006/bibliography"/>
   </ds:schemaRefs>

</xml_diff>